<commit_message>
Release notes updated with review comments from Ruth
</commit_message>
<xml_diff>
--- a/doc/release/HPC DME Release Notes 2.34.0.docx
+++ b/doc/release/HPC DME Release Notes 2.34.0.docx
@@ -2898,7 +2898,7 @@
                 <w:sz w:val="28"/>
                 <w:szCs w:val="28"/>
               </w:rPr>
-              <w:t>  Enhanced the Manage Notifications screen of the DME web application to enable group administrators to add/update notification subscriptions for users in their DOC. Previously, users could only add/update their subscriptions via the GUI, irrespective of their role.</w:t>
+              <w:t xml:space="preserve">  Enhanced the Manage Notifications </w:t>
             </w:r>
             <w:r>
               <w:rPr>
@@ -2906,7 +2906,71 @@
                 <w:sz w:val="28"/>
                 <w:szCs w:val="28"/>
               </w:rPr>
-              <w:t xml:space="preserve"> For details refer to </w:t>
+              <w:t>page</w:t>
+            </w:r>
+            <w:r>
+              <w:rPr>
+                <w:color w:val="0E101A"/>
+                <w:sz w:val="28"/>
+                <w:szCs w:val="28"/>
+              </w:rPr>
+              <w:t xml:space="preserve"> of the DME web application to enable group administrators to add/update notification subscriptions for </w:t>
+            </w:r>
+            <w:r>
+              <w:rPr>
+                <w:color w:val="0E101A"/>
+                <w:sz w:val="28"/>
+                <w:szCs w:val="28"/>
+              </w:rPr>
+              <w:t xml:space="preserve">other </w:t>
+            </w:r>
+            <w:r>
+              <w:rPr>
+                <w:color w:val="0E101A"/>
+                <w:sz w:val="28"/>
+                <w:szCs w:val="28"/>
+              </w:rPr>
+              <w:t xml:space="preserve">users in their DOC. Previously, users could only add/update their </w:t>
+            </w:r>
+            <w:r>
+              <w:rPr>
+                <w:color w:val="0E101A"/>
+                <w:sz w:val="28"/>
+                <w:szCs w:val="28"/>
+              </w:rPr>
+              <w:t xml:space="preserve">own </w:t>
+            </w:r>
+            <w:r>
+              <w:rPr>
+                <w:color w:val="0E101A"/>
+                <w:sz w:val="28"/>
+                <w:szCs w:val="28"/>
+              </w:rPr>
+              <w:t>subscriptions via the GUI, irrespective of their role.</w:t>
+            </w:r>
+            <w:r>
+              <w:rPr>
+                <w:color w:val="0E101A"/>
+                <w:sz w:val="28"/>
+                <w:szCs w:val="28"/>
+              </w:rPr>
+              <w:t xml:space="preserve"> For details</w:t>
+            </w:r>
+            <w:r>
+              <w:rPr>
+                <w:color w:val="0E101A"/>
+                <w:sz w:val="28"/>
+                <w:szCs w:val="28"/>
+              </w:rPr>
+              <w:t>,</w:t>
+            </w:r>
+            <w:r>
+              <w:rPr>
+                <w:color w:val="0E101A"/>
+                <w:sz w:val="28"/>
+                <w:szCs w:val="28"/>
+              </w:rPr>
+              <w:t xml:space="preserve"> refer to </w:t>
             </w:r>
             <w:hyperlink r:id="rId7" w:history="1">
               <w:r>
@@ -2976,7 +3040,23 @@
                 <w:sz w:val="28"/>
                 <w:szCs w:val="28"/>
               </w:rPr>
-              <w:t xml:space="preserve"> section 5.31 and section 5.36 </w:t>
+              <w:t xml:space="preserve"> </w:t>
+            </w:r>
+            <w:r>
+              <w:rPr>
+                <w:color w:val="0E101A"/>
+                <w:sz w:val="28"/>
+                <w:szCs w:val="28"/>
+              </w:rPr>
+              <w:t xml:space="preserve">to </w:t>
+            </w:r>
+            <w:r>
+              <w:rPr>
+                <w:color w:val="0E101A"/>
+                <w:sz w:val="28"/>
+                <w:szCs w:val="28"/>
+              </w:rPr>
+              <w:t xml:space="preserve">section 5.31 and section 5.36 </w:t>
             </w:r>
             <w:r>
               <w:rPr>
@@ -3191,7 +3271,25 @@
                 <w:sz w:val="28"/>
                 <w:szCs w:val="28"/>
               </w:rPr>
-              <w:t> Fixed the issue of the total size of the files or collections selected on the Search Results page not being displayed when the single row or the Select All checkbox is initially selected. </w:t>
+              <w:t xml:space="preserve"> Fixed the issue of the total size of the files or collections selected on the Search Results page not being displayed when the </w:t>
+            </w:r>
+            <w:r>
+              <w:rPr>
+                <w:i/>
+                <w:iCs/>
+                <w:color w:val="0E101A"/>
+                <w:sz w:val="28"/>
+                <w:szCs w:val="28"/>
+              </w:rPr>
+              <w:t>Select All</w:t>
+            </w:r>
+            <w:r>
+              <w:rPr>
+                <w:color w:val="0E101A"/>
+                <w:sz w:val="28"/>
+                <w:szCs w:val="28"/>
+              </w:rPr>
+              <w:t xml:space="preserve"> checkbox is initially selected. </w:t>
             </w:r>
           </w:p>
           <w:p>
@@ -3284,6 +3382,7 @@
                 <w:sz w:val="28"/>
                 <w:szCs w:val="28"/>
               </w:rPr>
+              <w:lastRenderedPageBreak/>
               <w:t>The DME API server keystore </w:t>
             </w:r>
             <w:r>
@@ -3316,7 +3415,15 @@
                 <w:sz w:val="28"/>
                 <w:szCs w:val="28"/>
               </w:rPr>
-              <w:t xml:space="preserve">Release.  If you </w:t>
+              <w:t>r</w:t>
+            </w:r>
+            <w:r>
+              <w:rPr>
+                <w:color w:val="000000"/>
+                <w:sz w:val="28"/>
+                <w:szCs w:val="28"/>
+              </w:rPr>
+              <w:t xml:space="preserve">elease.  If you </w:t>
             </w:r>
             <w:r>
               <w:rPr>

</xml_diff>